<commit_message>
Programma van eisen updated
</commit_message>
<xml_diff>
--- a/documenten/rapporten/Programma van eisen.docx
+++ b/documenten/rapporten/Programma van eisen.docx
@@ -353,42 +353,24 @@
                             <w:txbxContent>
                               <w:p>
                                 <w:pPr>
-                                  <w:pStyle w:val="NoSpacing"/>
+                                  <w:pStyle w:val="Geenafstand"/>
                                   <w:jc w:val="right"/>
                                   <w:rPr>
                                     <w:color w:val="4472C4" w:themeColor="accent1"/>
                                     <w:sz w:val="28"/>
                                     <w:szCs w:val="28"/>
+                                    <w:lang w:val="nl-NL"/>
                                   </w:rPr>
                                 </w:pPr>
-                                <w:proofErr w:type="spellStart"/>
                                 <w:r>
                                   <w:rPr>
                                     <w:color w:val="4472C4" w:themeColor="accent1"/>
                                     <w:sz w:val="28"/>
                                     <w:szCs w:val="28"/>
+                                    <w:lang w:val="nl-NL"/>
                                   </w:rPr>
-                                  <w:t>Programma</w:t>
+                                  <w:t>Programma van eisen</w:t>
                                 </w:r>
-                                <w:proofErr w:type="spellEnd"/>
-                                <w:r>
-                                  <w:rPr>
-                                    <w:color w:val="4472C4" w:themeColor="accent1"/>
-                                    <w:sz w:val="28"/>
-                                    <w:szCs w:val="28"/>
-                                  </w:rPr>
-                                  <w:t xml:space="preserve"> van </w:t>
-                                </w:r>
-                                <w:proofErr w:type="spellStart"/>
-                                <w:r>
-                                  <w:rPr>
-                                    <w:color w:val="4472C4" w:themeColor="accent1"/>
-                                    <w:sz w:val="28"/>
-                                    <w:szCs w:val="28"/>
-                                  </w:rPr>
-                                  <w:t>eisen</w:t>
-                                </w:r>
-                                <w:proofErr w:type="spellEnd"/>
                               </w:p>
                               <w:sdt>
                                 <w:sdtPr>
@@ -396,6 +378,7 @@
                                     <w:color w:val="595959" w:themeColor="text1" w:themeTint="A6"/>
                                     <w:sz w:val="20"/>
                                     <w:szCs w:val="20"/>
+                                    <w:lang w:val="nl-NL"/>
                                   </w:rPr>
                                   <w:alias w:val="Abstract"/>
                                   <w:tag w:val=""/>
@@ -407,42 +390,24 @@
                                 <w:sdtContent>
                                   <w:p>
                                     <w:pPr>
-                                      <w:pStyle w:val="NoSpacing"/>
+                                      <w:pStyle w:val="Geenafstand"/>
                                       <w:jc w:val="right"/>
                                       <w:rPr>
                                         <w:color w:val="595959" w:themeColor="text1" w:themeTint="A6"/>
                                         <w:sz w:val="20"/>
                                         <w:szCs w:val="20"/>
+                                        <w:lang w:val="nl-NL"/>
                                       </w:rPr>
                                     </w:pPr>
-                                    <w:proofErr w:type="spellStart"/>
                                     <w:r>
                                       <w:rPr>
                                         <w:color w:val="595959" w:themeColor="text1" w:themeTint="A6"/>
                                         <w:sz w:val="20"/>
                                         <w:szCs w:val="20"/>
+                                        <w:lang w:val="nl-NL"/>
                                       </w:rPr>
-                                      <w:t>Opdrachtgever</w:t>
+                                      <w:t>Opdrachtgever: Fer van Krimpen</w:t>
                                     </w:r>
-                                    <w:proofErr w:type="spellEnd"/>
-                                    <w:r>
-                                      <w:rPr>
-                                        <w:color w:val="595959" w:themeColor="text1" w:themeTint="A6"/>
-                                        <w:sz w:val="20"/>
-                                        <w:szCs w:val="20"/>
-                                      </w:rPr>
-                                      <w:t xml:space="preserve">: Fer van </w:t>
-                                    </w:r>
-                                    <w:proofErr w:type="spellStart"/>
-                                    <w:r>
-                                      <w:rPr>
-                                        <w:color w:val="595959" w:themeColor="text1" w:themeTint="A6"/>
-                                        <w:sz w:val="20"/>
-                                        <w:szCs w:val="20"/>
-                                      </w:rPr>
-                                      <w:t>Krimpen</w:t>
-                                    </w:r>
-                                    <w:proofErr w:type="spellEnd"/>
                                   </w:p>
                                 </w:sdtContent>
                               </w:sdt>
@@ -477,42 +442,24 @@
                       <w:txbxContent>
                         <w:p>
                           <w:pPr>
-                            <w:pStyle w:val="NoSpacing"/>
+                            <w:pStyle w:val="Geenafstand"/>
                             <w:jc w:val="right"/>
                             <w:rPr>
                               <w:color w:val="4472C4" w:themeColor="accent1"/>
                               <w:sz w:val="28"/>
                               <w:szCs w:val="28"/>
+                              <w:lang w:val="nl-NL"/>
                             </w:rPr>
                           </w:pPr>
-                          <w:proofErr w:type="spellStart"/>
                           <w:r>
                             <w:rPr>
                               <w:color w:val="4472C4" w:themeColor="accent1"/>
                               <w:sz w:val="28"/>
                               <w:szCs w:val="28"/>
+                              <w:lang w:val="nl-NL"/>
                             </w:rPr>
-                            <w:t>Programma</w:t>
+                            <w:t>Programma van eisen</w:t>
                           </w:r>
-                          <w:proofErr w:type="spellEnd"/>
-                          <w:r>
-                            <w:rPr>
-                              <w:color w:val="4472C4" w:themeColor="accent1"/>
-                              <w:sz w:val="28"/>
-                              <w:szCs w:val="28"/>
-                            </w:rPr>
-                            <w:t xml:space="preserve"> van </w:t>
-                          </w:r>
-                          <w:proofErr w:type="spellStart"/>
-                          <w:r>
-                            <w:rPr>
-                              <w:color w:val="4472C4" w:themeColor="accent1"/>
-                              <w:sz w:val="28"/>
-                              <w:szCs w:val="28"/>
-                            </w:rPr>
-                            <w:t>eisen</w:t>
-                          </w:r>
-                          <w:proofErr w:type="spellEnd"/>
                         </w:p>
                         <w:sdt>
                           <w:sdtPr>
@@ -520,6 +467,7 @@
                               <w:color w:val="595959" w:themeColor="text1" w:themeTint="A6"/>
                               <w:sz w:val="20"/>
                               <w:szCs w:val="20"/>
+                              <w:lang w:val="nl-NL"/>
                             </w:rPr>
                             <w:alias w:val="Abstract"/>
                             <w:tag w:val=""/>
@@ -531,42 +479,24 @@
                           <w:sdtContent>
                             <w:p>
                               <w:pPr>
-                                <w:pStyle w:val="NoSpacing"/>
+                                <w:pStyle w:val="Geenafstand"/>
                                 <w:jc w:val="right"/>
                                 <w:rPr>
                                   <w:color w:val="595959" w:themeColor="text1" w:themeTint="A6"/>
                                   <w:sz w:val="20"/>
                                   <w:szCs w:val="20"/>
+                                  <w:lang w:val="nl-NL"/>
                                 </w:rPr>
                               </w:pPr>
-                              <w:proofErr w:type="spellStart"/>
                               <w:r>
                                 <w:rPr>
                                   <w:color w:val="595959" w:themeColor="text1" w:themeTint="A6"/>
                                   <w:sz w:val="20"/>
                                   <w:szCs w:val="20"/>
+                                  <w:lang w:val="nl-NL"/>
                                 </w:rPr>
-                                <w:t>Opdrachtgever</w:t>
+                                <w:t>Opdrachtgever: Fer van Krimpen</w:t>
                               </w:r>
-                              <w:proofErr w:type="spellEnd"/>
-                              <w:r>
-                                <w:rPr>
-                                  <w:color w:val="595959" w:themeColor="text1" w:themeTint="A6"/>
-                                  <w:sz w:val="20"/>
-                                  <w:szCs w:val="20"/>
-                                </w:rPr>
-                                <w:t xml:space="preserve">: Fer van </w:t>
-                              </w:r>
-                              <w:proofErr w:type="spellStart"/>
-                              <w:r>
-                                <w:rPr>
-                                  <w:color w:val="595959" w:themeColor="text1" w:themeTint="A6"/>
-                                  <w:sz w:val="20"/>
-                                  <w:szCs w:val="20"/>
-                                </w:rPr>
-                                <w:t>Krimpen</w:t>
-                              </w:r>
-                              <w:proofErr w:type="spellEnd"/>
                             </w:p>
                           </w:sdtContent>
                         </w:sdt>
@@ -707,23 +637,13 @@
                                         <w:szCs w:val="36"/>
                                       </w:rPr>
                                     </w:pPr>
-                                    <w:proofErr w:type="spellStart"/>
                                     <w:r>
                                       <w:rPr>
                                         <w:color w:val="404040" w:themeColor="text1" w:themeTint="BF"/>
                                         <w:sz w:val="36"/>
                                         <w:szCs w:val="36"/>
                                       </w:rPr>
-                                      <w:t>Groep</w:t>
-                                    </w:r>
-                                    <w:proofErr w:type="spellEnd"/>
-                                    <w:r>
-                                      <w:rPr>
-                                        <w:color w:val="404040" w:themeColor="text1" w:themeTint="BF"/>
-                                        <w:sz w:val="36"/>
-                                        <w:szCs w:val="36"/>
-                                      </w:rPr>
-                                      <w:t xml:space="preserve"> 1</w:t>
+                                      <w:t>Groep 1</w:t>
                                     </w:r>
                                   </w:p>
                                 </w:sdtContent>
@@ -934,31 +854,7 @@
                                     <w:szCs w:val="24"/>
                                     <w:lang w:val="nl-NL"/>
                                   </w:rPr>
-                                  <w:t xml:space="preserve">Jurriaan </w:t>
-                                </w:r>
-                                <w:proofErr w:type="spellStart"/>
-                                <w:r>
-                                  <w:rPr>
-                                    <w:i/>
-                                    <w:iCs/>
-                                    <w:color w:val="4472C4" w:themeColor="accent1"/>
-                                    <w:sz w:val="24"/>
-                                    <w:szCs w:val="24"/>
-                                    <w:lang w:val="nl-NL"/>
-                                  </w:rPr>
-                                  <w:t>Roelen</w:t>
-                                </w:r>
-                                <w:proofErr w:type="spellEnd"/>
-                                <w:r>
-                                  <w:rPr>
-                                    <w:i/>
-                                    <w:iCs/>
-                                    <w:color w:val="4472C4" w:themeColor="accent1"/>
-                                    <w:sz w:val="24"/>
-                                    <w:szCs w:val="24"/>
-                                    <w:lang w:val="nl-NL"/>
-                                  </w:rPr>
-                                  <w:t>,</w:t>
+                                  <w:t>Jurriaan Roelen,</w:t>
                                 </w:r>
                               </w:p>
                               <w:p>
@@ -1283,7 +1179,7 @@
                                 <w:sdtContent>
                                   <w:p>
                                     <w:pPr>
-                                      <w:pStyle w:val="NoSpacing"/>
+                                      <w:pStyle w:val="Geenafstand"/>
                                       <w:jc w:val="right"/>
                                       <w:rPr>
                                         <w:color w:val="595959" w:themeColor="text1" w:themeTint="A6"/>
@@ -1304,7 +1200,7 @@
                               </w:sdt>
                               <w:p>
                                 <w:pPr>
-                                  <w:pStyle w:val="NoSpacing"/>
+                                  <w:pStyle w:val="Geenafstand"/>
                                   <w:jc w:val="right"/>
                                   <w:rPr>
                                     <w:color w:val="595959" w:themeColor="text1" w:themeTint="A6"/>
@@ -1459,30 +1355,621 @@
     </w:sdt>
     <w:p>
       <w:pPr>
-        <w:pStyle w:val="IntenseQuote"/>
+        <w:pStyle w:val="Duidelijkcitaat"/>
       </w:pPr>
       <w:r>
         <w:lastRenderedPageBreak/>
         <w:t>Website</w:t>
       </w:r>
     </w:p>
-    <w:p/>
-    <w:p/>
-    <w:p/>
-    <w:p/>
+    <w:tbl>
+      <w:tblPr>
+        <w:tblStyle w:val="Tabelraster"/>
+        <w:tblW w:w="9378" w:type="dxa"/>
+        <w:tblLook w:val="04A0" w:firstRow="1" w:lastRow="0" w:firstColumn="1" w:lastColumn="0" w:noHBand="0" w:noVBand="1"/>
+      </w:tblPr>
+      <w:tblGrid>
+        <w:gridCol w:w="2344"/>
+        <w:gridCol w:w="2344"/>
+        <w:gridCol w:w="2345"/>
+        <w:gridCol w:w="2345"/>
+      </w:tblGrid>
+      <w:tr>
+        <w:trPr>
+          <w:trHeight w:val="299"/>
+        </w:trPr>
+        <w:tc>
+          <w:tcPr>
+            <w:tcW w:w="2344" w:type="dxa"/>
+          </w:tcPr>
+          <w:p>
+            <w:r>
+              <w:t>MUST</w:t>
+            </w:r>
+          </w:p>
+        </w:tc>
+        <w:tc>
+          <w:tcPr>
+            <w:tcW w:w="2344" w:type="dxa"/>
+          </w:tcPr>
+          <w:p>
+            <w:r>
+              <w:t>SHOULD</w:t>
+            </w:r>
+          </w:p>
+        </w:tc>
+        <w:tc>
+          <w:tcPr>
+            <w:tcW w:w="2345" w:type="dxa"/>
+          </w:tcPr>
+          <w:p>
+            <w:r>
+              <w:t>COULD</w:t>
+            </w:r>
+          </w:p>
+        </w:tc>
+        <w:tc>
+          <w:tcPr>
+            <w:tcW w:w="2345" w:type="dxa"/>
+          </w:tcPr>
+          <w:p>
+            <w:r>
+              <w:t>MUST NOT</w:t>
+            </w:r>
+          </w:p>
+        </w:tc>
+      </w:tr>
+      <w:tr>
+        <w:trPr>
+          <w:trHeight w:val="299"/>
+        </w:trPr>
+        <w:tc>
+          <w:tcPr>
+            <w:tcW w:w="2344" w:type="dxa"/>
+          </w:tcPr>
+          <w:p>
+            <w:pPr>
+              <w:rPr>
+                <w:lang w:val="nl-NL"/>
+              </w:rPr>
+            </w:pPr>
+            <w:r>
+              <w:rPr>
+                <w:lang w:val="nl-NL"/>
+              </w:rPr>
+              <w:t>3 Verschillende tabellen met de teams</w:t>
+            </w:r>
+            <w:r>
+              <w:rPr>
+                <w:lang w:val="nl-NL"/>
+              </w:rPr>
+              <w:t>, players en de games met uitslagen</w:t>
+            </w:r>
+          </w:p>
+        </w:tc>
+        <w:tc>
+          <w:tcPr>
+            <w:tcW w:w="2344" w:type="dxa"/>
+          </w:tcPr>
+          <w:p>
+            <w:pPr>
+              <w:rPr>
+                <w:lang w:val="nl-NL"/>
+              </w:rPr>
+            </w:pPr>
+            <w:r>
+              <w:rPr>
+                <w:lang w:val="nl-NL"/>
+              </w:rPr>
+              <w:t>Responsive maken</w:t>
+            </w:r>
+          </w:p>
+        </w:tc>
+        <w:tc>
+          <w:tcPr>
+            <w:tcW w:w="2345" w:type="dxa"/>
+          </w:tcPr>
+          <w:p>
+            <w:pPr>
+              <w:rPr>
+                <w:lang w:val="nl-NL"/>
+              </w:rPr>
+            </w:pPr>
+          </w:p>
+        </w:tc>
+        <w:tc>
+          <w:tcPr>
+            <w:tcW w:w="2345" w:type="dxa"/>
+          </w:tcPr>
+          <w:p>
+            <w:pPr>
+              <w:rPr>
+                <w:lang w:val="nl-NL"/>
+              </w:rPr>
+            </w:pPr>
+          </w:p>
+        </w:tc>
+      </w:tr>
+      <w:tr>
+        <w:trPr>
+          <w:trHeight w:val="299"/>
+        </w:trPr>
+        <w:tc>
+          <w:tcPr>
+            <w:tcW w:w="2344" w:type="dxa"/>
+          </w:tcPr>
+          <w:p>
+            <w:pPr>
+              <w:rPr>
+                <w:lang w:val="nl-NL"/>
+              </w:rPr>
+            </w:pPr>
+            <w:r>
+              <w:rPr>
+                <w:lang w:val="nl-NL"/>
+              </w:rPr>
+              <w:t>Leaderboard van de personen met de meeste punten</w:t>
+            </w:r>
+            <w:r>
+              <w:rPr>
+                <w:lang w:val="nl-NL"/>
+              </w:rPr>
+              <w:t>.</w:t>
+            </w:r>
+          </w:p>
+        </w:tc>
+        <w:tc>
+          <w:tcPr>
+            <w:tcW w:w="2344" w:type="dxa"/>
+          </w:tcPr>
+          <w:p>
+            <w:pPr>
+              <w:rPr>
+                <w:lang w:val="nl-NL"/>
+              </w:rPr>
+            </w:pPr>
+          </w:p>
+        </w:tc>
+        <w:tc>
+          <w:tcPr>
+            <w:tcW w:w="2345" w:type="dxa"/>
+          </w:tcPr>
+          <w:p>
+            <w:pPr>
+              <w:rPr>
+                <w:lang w:val="nl-NL"/>
+              </w:rPr>
+            </w:pPr>
+          </w:p>
+        </w:tc>
+        <w:tc>
+          <w:tcPr>
+            <w:tcW w:w="2345" w:type="dxa"/>
+          </w:tcPr>
+          <w:p>
+            <w:pPr>
+              <w:rPr>
+                <w:lang w:val="nl-NL"/>
+              </w:rPr>
+            </w:pPr>
+          </w:p>
+        </w:tc>
+      </w:tr>
+    </w:tbl>
     <w:p>
       <w:pPr>
-        <w:pStyle w:val="IntenseQuote"/>
+        <w:rPr>
+          <w:lang w:val="nl-NL"/>
+        </w:rPr>
       </w:pPr>
-      <w:proofErr w:type="spellStart"/>
+    </w:p>
+    <w:p>
+      <w:pPr>
+        <w:rPr>
+          <w:lang w:val="nl-NL"/>
+        </w:rPr>
+      </w:pPr>
+    </w:p>
+    <w:p>
+      <w:pPr>
+        <w:rPr>
+          <w:lang w:val="nl-NL"/>
+        </w:rPr>
+      </w:pPr>
+    </w:p>
+    <w:p>
+      <w:pPr>
+        <w:rPr>
+          <w:lang w:val="nl-NL"/>
+        </w:rPr>
+      </w:pPr>
+    </w:p>
+    <w:p>
+      <w:pPr>
+        <w:pStyle w:val="Duidelijkcitaat"/>
+      </w:pPr>
       <w:r>
         <w:t>Applicatie</w:t>
       </w:r>
-      <w:proofErr w:type="spellEnd"/>
     </w:p>
+    <w:tbl>
+      <w:tblPr>
+        <w:tblStyle w:val="Tabelraster"/>
+        <w:tblW w:w="0" w:type="auto"/>
+        <w:tblLook w:val="04A0" w:firstRow="1" w:lastRow="0" w:firstColumn="1" w:lastColumn="0" w:noHBand="0" w:noVBand="1"/>
+      </w:tblPr>
+      <w:tblGrid>
+        <w:gridCol w:w="2337"/>
+        <w:gridCol w:w="2337"/>
+        <w:gridCol w:w="2338"/>
+        <w:gridCol w:w="2338"/>
+      </w:tblGrid>
+      <w:tr>
+        <w:tc>
+          <w:tcPr>
+            <w:tcW w:w="2337" w:type="dxa"/>
+          </w:tcPr>
+          <w:p>
+            <w:r>
+              <w:t>MUST</w:t>
+            </w:r>
+          </w:p>
+        </w:tc>
+        <w:tc>
+          <w:tcPr>
+            <w:tcW w:w="2337" w:type="dxa"/>
+          </w:tcPr>
+          <w:p>
+            <w:r>
+              <w:t>SHOULD</w:t>
+            </w:r>
+          </w:p>
+        </w:tc>
+        <w:tc>
+          <w:tcPr>
+            <w:tcW w:w="2338" w:type="dxa"/>
+          </w:tcPr>
+          <w:p>
+            <w:r>
+              <w:t>COULD</w:t>
+            </w:r>
+          </w:p>
+        </w:tc>
+        <w:tc>
+          <w:tcPr>
+            <w:tcW w:w="2338" w:type="dxa"/>
+          </w:tcPr>
+          <w:p>
+            <w:r>
+              <w:t>MUST NOT</w:t>
+            </w:r>
+          </w:p>
+        </w:tc>
+      </w:tr>
+      <w:tr>
+        <w:tc>
+          <w:tcPr>
+            <w:tcW w:w="2337" w:type="dxa"/>
+          </w:tcPr>
+          <w:p>
+            <w:pPr>
+              <w:rPr>
+                <w:lang w:val="nl-NL"/>
+              </w:rPr>
+            </w:pPr>
+            <w:r>
+              <w:rPr>
+                <w:lang w:val="nl-NL"/>
+              </w:rPr>
+              <w:t xml:space="preserve">Een admin account die andere </w:t>
+            </w:r>
+            <w:r>
+              <w:rPr>
+                <w:lang w:val="nl-NL"/>
+              </w:rPr>
+              <w:t>accounts kan aanmaken en toestemming kan geven om te bieden. (admin panel)</w:t>
+            </w:r>
+          </w:p>
+        </w:tc>
+        <w:tc>
+          <w:tcPr>
+            <w:tcW w:w="2337" w:type="dxa"/>
+          </w:tcPr>
+          <w:p>
+            <w:pPr>
+              <w:rPr>
+                <w:lang w:val="nl-NL"/>
+              </w:rPr>
+            </w:pPr>
+          </w:p>
+        </w:tc>
+        <w:tc>
+          <w:tcPr>
+            <w:tcW w:w="2338" w:type="dxa"/>
+          </w:tcPr>
+          <w:p>
+            <w:pPr>
+              <w:rPr>
+                <w:lang w:val="nl-NL"/>
+              </w:rPr>
+            </w:pPr>
+            <w:r>
+              <w:rPr>
+                <w:lang w:val="nl-NL"/>
+              </w:rPr>
+              <w:t>Mogelijk maken om de wedst</w:t>
+            </w:r>
+            <w:r>
+              <w:rPr>
+                <w:lang w:val="nl-NL"/>
+              </w:rPr>
+              <w:t>rijd schema’s in de applicatie te zien.</w:t>
+            </w:r>
+          </w:p>
+        </w:tc>
+        <w:tc>
+          <w:tcPr>
+            <w:tcW w:w="2338" w:type="dxa"/>
+          </w:tcPr>
+          <w:p>
+            <w:pPr>
+              <w:rPr>
+                <w:lang w:val="nl-NL"/>
+              </w:rPr>
+            </w:pPr>
+          </w:p>
+        </w:tc>
+      </w:tr>
+      <w:tr>
+        <w:tc>
+          <w:tcPr>
+            <w:tcW w:w="2337" w:type="dxa"/>
+          </w:tcPr>
+          <w:p>
+            <w:pPr>
+              <w:rPr>
+                <w:lang w:val="nl-NL"/>
+              </w:rPr>
+            </w:pPr>
+            <w:r>
+              <w:rPr>
+                <w:lang w:val="nl-NL"/>
+              </w:rPr>
+              <w:t>Uitslagen di</w:t>
+            </w:r>
+            <w:r>
+              <w:rPr>
+                <w:lang w:val="nl-NL"/>
+              </w:rPr>
+              <w:t>e op de website worden ingetikt, moeten verstuurd worden naar de applicatie</w:t>
+            </w:r>
+          </w:p>
+        </w:tc>
+        <w:tc>
+          <w:tcPr>
+            <w:tcW w:w="2337" w:type="dxa"/>
+          </w:tcPr>
+          <w:p>
+            <w:pPr>
+              <w:rPr>
+                <w:lang w:val="nl-NL"/>
+              </w:rPr>
+            </w:pPr>
+          </w:p>
+        </w:tc>
+        <w:tc>
+          <w:tcPr>
+            <w:tcW w:w="2338" w:type="dxa"/>
+          </w:tcPr>
+          <w:p>
+            <w:pPr>
+              <w:rPr>
+                <w:lang w:val="nl-NL"/>
+              </w:rPr>
+            </w:pPr>
+          </w:p>
+        </w:tc>
+        <w:tc>
+          <w:tcPr>
+            <w:tcW w:w="2338" w:type="dxa"/>
+          </w:tcPr>
+          <w:p>
+            <w:pPr>
+              <w:rPr>
+                <w:lang w:val="nl-NL"/>
+              </w:rPr>
+            </w:pPr>
+          </w:p>
+        </w:tc>
+      </w:tr>
+      <w:tr>
+        <w:tc>
+          <w:tcPr>
+            <w:tcW w:w="2337" w:type="dxa"/>
+          </w:tcPr>
+          <w:p>
+            <w:pPr>
+              <w:rPr>
+                <w:lang w:val="nl-NL"/>
+              </w:rPr>
+            </w:pPr>
+            <w:r>
+              <w:rPr>
+                <w:lang w:val="nl-NL"/>
+              </w:rPr>
+              <w:t>De admin kan teams aanmaken</w:t>
+            </w:r>
+            <w:r>
+              <w:rPr>
+                <w:lang w:val="nl-NL"/>
+              </w:rPr>
+              <w:t>.</w:t>
+            </w:r>
+            <w:bookmarkStart w:id="1" w:name="_GoBack"/>
+            <w:bookmarkEnd w:id="1"/>
+          </w:p>
+        </w:tc>
+        <w:tc>
+          <w:tcPr>
+            <w:tcW w:w="2337" w:type="dxa"/>
+          </w:tcPr>
+          <w:p>
+            <w:pPr>
+              <w:rPr>
+                <w:lang w:val="nl-NL"/>
+              </w:rPr>
+            </w:pPr>
+          </w:p>
+        </w:tc>
+        <w:tc>
+          <w:tcPr>
+            <w:tcW w:w="2338" w:type="dxa"/>
+          </w:tcPr>
+          <w:p>
+            <w:pPr>
+              <w:rPr>
+                <w:lang w:val="nl-NL"/>
+              </w:rPr>
+            </w:pPr>
+          </w:p>
+        </w:tc>
+        <w:tc>
+          <w:tcPr>
+            <w:tcW w:w="2338" w:type="dxa"/>
+          </w:tcPr>
+          <w:p>
+            <w:pPr>
+              <w:rPr>
+                <w:lang w:val="nl-NL"/>
+              </w:rPr>
+            </w:pPr>
+          </w:p>
+        </w:tc>
+      </w:tr>
+      <w:tr>
+        <w:tc>
+          <w:tcPr>
+            <w:tcW w:w="2337" w:type="dxa"/>
+          </w:tcPr>
+          <w:p>
+            <w:pPr>
+              <w:rPr>
+                <w:lang w:val="nl-NL"/>
+              </w:rPr>
+            </w:pPr>
+            <w:r>
+              <w:rPr>
+                <w:lang w:val="nl-NL"/>
+              </w:rPr>
+              <w:t xml:space="preserve">Er worden punten uitgedeeld ipv </w:t>
+            </w:r>
+            <w:r>
+              <w:rPr>
+                <w:lang w:val="nl-NL"/>
+              </w:rPr>
+              <w:t>geld: 3 punten als je het team en de uitslag goed hebt.</w:t>
+            </w:r>
+          </w:p>
+          <w:p>
+            <w:pPr>
+              <w:rPr>
+                <w:lang w:val="nl-NL"/>
+              </w:rPr>
+            </w:pPr>
+            <w:r>
+              <w:rPr>
+                <w:lang w:val="nl-NL"/>
+              </w:rPr>
+              <w:t>1 punt als je alleen de team goed hebt.</w:t>
+            </w:r>
+          </w:p>
+        </w:tc>
+        <w:tc>
+          <w:tcPr>
+            <w:tcW w:w="2337" w:type="dxa"/>
+          </w:tcPr>
+          <w:p>
+            <w:pPr>
+              <w:rPr>
+                <w:lang w:val="nl-NL"/>
+              </w:rPr>
+            </w:pPr>
+          </w:p>
+        </w:tc>
+        <w:tc>
+          <w:tcPr>
+            <w:tcW w:w="2338" w:type="dxa"/>
+          </w:tcPr>
+          <w:p>
+            <w:pPr>
+              <w:rPr>
+                <w:lang w:val="nl-NL"/>
+              </w:rPr>
+            </w:pPr>
+          </w:p>
+        </w:tc>
+        <w:tc>
+          <w:tcPr>
+            <w:tcW w:w="2338" w:type="dxa"/>
+          </w:tcPr>
+          <w:p>
+            <w:pPr>
+              <w:rPr>
+                <w:lang w:val="nl-NL"/>
+              </w:rPr>
+            </w:pPr>
+          </w:p>
+        </w:tc>
+      </w:tr>
+      <w:tr>
+        <w:tc>
+          <w:tcPr>
+            <w:tcW w:w="2337" w:type="dxa"/>
+          </w:tcPr>
+          <w:p>
+            <w:r>
+              <w:t>Het venster groter maken.</w:t>
+            </w:r>
+          </w:p>
+        </w:tc>
+        <w:tc>
+          <w:tcPr>
+            <w:tcW w:w="2337" w:type="dxa"/>
+          </w:tcPr>
+          <w:p>
+            <w:pPr>
+              <w:rPr>
+                <w:lang w:val="nl-NL"/>
+              </w:rPr>
+            </w:pPr>
+          </w:p>
+        </w:tc>
+        <w:tc>
+          <w:tcPr>
+            <w:tcW w:w="2338" w:type="dxa"/>
+          </w:tcPr>
+          <w:p>
+            <w:pPr>
+              <w:rPr>
+                <w:lang w:val="nl-NL"/>
+              </w:rPr>
+            </w:pPr>
+          </w:p>
+        </w:tc>
+        <w:tc>
+          <w:tcPr>
+            <w:tcW w:w="2338" w:type="dxa"/>
+          </w:tcPr>
+          <w:p/>
+        </w:tc>
+      </w:tr>
+    </w:tbl>
     <w:p>
-      <w:bookmarkStart w:id="2" w:name="_GoBack"/>
-      <w:bookmarkEnd w:id="2"/>
+      <w:pPr>
+        <w:rPr>
+          <w:lang w:val="nl-NL"/>
+        </w:rPr>
+      </w:pPr>
     </w:p>
     <w:sectPr>
       <w:pgSz w:w="12240" w:h="15840"/>
@@ -1889,17 +2376,17 @@
     <w:lsdException w:name="Smart Hyperlink" w:semiHidden="1" w:unhideWhenUsed="1"/>
     <w:lsdException w:name="Hashtag" w:semiHidden="1" w:unhideWhenUsed="1"/>
   </w:latentStyles>
-  <w:style w:type="paragraph" w:default="1" w:styleId="Normal">
+  <w:style w:type="paragraph" w:default="1" w:styleId="Standaard">
     <w:name w:val="Normal"/>
     <w:qFormat/>
   </w:style>
-  <w:style w:type="character" w:default="1" w:styleId="DefaultParagraphFont">
+  <w:style w:type="character" w:default="1" w:styleId="Standaardalinea-lettertype">
     <w:name w:val="Default Paragraph Font"/>
     <w:uiPriority w:val="1"/>
     <w:semiHidden/>
     <w:unhideWhenUsed/>
   </w:style>
-  <w:style w:type="table" w:default="1" w:styleId="TableNormal">
+  <w:style w:type="table" w:default="1" w:styleId="Standaardtabel">
     <w:name w:val="Normal Table"/>
     <w:uiPriority w:val="99"/>
     <w:semiHidden/>
@@ -1914,15 +2401,15 @@
       </w:tblCellMar>
     </w:tblPr>
   </w:style>
-  <w:style w:type="numbering" w:default="1" w:styleId="NoList">
+  <w:style w:type="numbering" w:default="1" w:styleId="Geenlijst">
     <w:name w:val="No List"/>
     <w:uiPriority w:val="99"/>
     <w:semiHidden/>
     <w:unhideWhenUsed/>
   </w:style>
-  <w:style w:type="paragraph" w:styleId="NoSpacing">
+  <w:style w:type="paragraph" w:styleId="Geenafstand">
     <w:name w:val="No Spacing"/>
-    <w:link w:val="NoSpacingChar"/>
+    <w:link w:val="GeenafstandChar"/>
     <w:uiPriority w:val="1"/>
     <w:qFormat/>
     <w:rsid w:val="00EB1AF7"/>
@@ -1933,21 +2420,21 @@
       <w:rFonts w:eastAsiaTheme="minorEastAsia"/>
     </w:rPr>
   </w:style>
-  <w:style w:type="character" w:customStyle="1" w:styleId="NoSpacingChar">
-    <w:name w:val="No Spacing Char"/>
-    <w:basedOn w:val="DefaultParagraphFont"/>
-    <w:link w:val="NoSpacing"/>
+  <w:style w:type="character" w:customStyle="1" w:styleId="GeenafstandChar">
+    <w:name w:val="Geen afstand Char"/>
+    <w:basedOn w:val="Standaardalinea-lettertype"/>
+    <w:link w:val="Geenafstand"/>
     <w:uiPriority w:val="1"/>
     <w:rsid w:val="00EB1AF7"/>
     <w:rPr>
       <w:rFonts w:eastAsiaTheme="minorEastAsia"/>
     </w:rPr>
   </w:style>
-  <w:style w:type="paragraph" w:styleId="Title">
+  <w:style w:type="paragraph" w:styleId="Titel">
     <w:name w:val="Title"/>
-    <w:basedOn w:val="Normal"/>
-    <w:next w:val="Normal"/>
-    <w:link w:val="TitleChar"/>
+    <w:basedOn w:val="Standaard"/>
+    <w:next w:val="Standaard"/>
+    <w:link w:val="TitelChar"/>
     <w:uiPriority w:val="10"/>
     <w:qFormat/>
     <w:rsid w:val="00923C11"/>
@@ -1963,10 +2450,10 @@
       <w:szCs w:val="56"/>
     </w:rPr>
   </w:style>
-  <w:style w:type="character" w:customStyle="1" w:styleId="TitleChar">
-    <w:name w:val="Title Char"/>
-    <w:basedOn w:val="DefaultParagraphFont"/>
-    <w:link w:val="Title"/>
+  <w:style w:type="character" w:customStyle="1" w:styleId="TitelChar">
+    <w:name w:val="Titel Char"/>
+    <w:basedOn w:val="Standaardalinea-lettertype"/>
+    <w:link w:val="Titel"/>
     <w:uiPriority w:val="10"/>
     <w:rsid w:val="00923C11"/>
     <w:rPr>
@@ -1977,11 +2464,11 @@
       <w:szCs w:val="56"/>
     </w:rPr>
   </w:style>
-  <w:style w:type="paragraph" w:styleId="IntenseQuote">
+  <w:style w:type="paragraph" w:styleId="Duidelijkcitaat">
     <w:name w:val="Intense Quote"/>
-    <w:basedOn w:val="Normal"/>
-    <w:next w:val="Normal"/>
-    <w:link w:val="IntenseQuoteChar"/>
+    <w:basedOn w:val="Standaard"/>
+    <w:next w:val="Standaard"/>
+    <w:link w:val="DuidelijkcitaatChar"/>
     <w:uiPriority w:val="30"/>
     <w:qFormat/>
     <w:rsid w:val="00923C11"/>
@@ -2000,10 +2487,10 @@
       <w:color w:val="4472C4" w:themeColor="accent1"/>
     </w:rPr>
   </w:style>
-  <w:style w:type="character" w:customStyle="1" w:styleId="IntenseQuoteChar">
-    <w:name w:val="Intense Quote Char"/>
-    <w:basedOn w:val="DefaultParagraphFont"/>
-    <w:link w:val="IntenseQuote"/>
+  <w:style w:type="character" w:customStyle="1" w:styleId="DuidelijkcitaatChar">
+    <w:name w:val="Duidelijk citaat Char"/>
+    <w:basedOn w:val="Standaardalinea-lettertype"/>
+    <w:link w:val="Duidelijkcitaat"/>
     <w:uiPriority w:val="30"/>
     <w:rsid w:val="00923C11"/>
     <w:rPr>
@@ -2011,6 +2498,25 @@
       <w:iCs/>
       <w:color w:val="4472C4" w:themeColor="accent1"/>
     </w:rPr>
+  </w:style>
+  <w:style w:type="table" w:styleId="Tabelraster">
+    <w:name w:val="Table Grid"/>
+    <w:basedOn w:val="Standaardtabel"/>
+    <w:uiPriority w:val="39"/>
+    <w:rsid w:val="00053881"/>
+    <w:pPr>
+      <w:spacing w:after="0" w:line="240" w:lineRule="auto"/>
+    </w:pPr>
+    <w:tblPr>
+      <w:tblBorders>
+        <w:top w:val="single" w:sz="4" w:space="0" w:color="auto"/>
+        <w:left w:val="single" w:sz="4" w:space="0" w:color="auto"/>
+        <w:bottom w:val="single" w:sz="4" w:space="0" w:color="auto"/>
+        <w:right w:val="single" w:sz="4" w:space="0" w:color="auto"/>
+        <w:insideH w:val="single" w:sz="4" w:space="0" w:color="auto"/>
+        <w:insideV w:val="single" w:sz="4" w:space="0" w:color="auto"/>
+      </w:tblBorders>
+    </w:tblPr>
   </w:style>
 </w:styles>
 </file>

</xml_diff>